<commit_message>
Fixed Table of Contents, Minor Revision
</commit_message>
<xml_diff>
--- a/Documentation/DraftDocumentationCSPROJ.docx
+++ b/Documentation/DraftDocumentationCSPROJ.docx
@@ -791,7 +791,7 @@
               <w:sz w:val="24"/>
               <w:szCs w:val="24"/>
             </w:rPr>
-            <w:t>5-14</w:t>
+            <w:t>5-13</w:t>
           </w:r>
         </w:p>
         <w:p>
@@ -829,7 +829,7 @@
               <w:sz w:val="24"/>
               <w:szCs w:val="24"/>
             </w:rPr>
-            <w:t>15</w:t>
+            <w:t>14</w:t>
           </w:r>
         </w:p>
         <w:p>
@@ -864,7 +864,15 @@
               <w:sz w:val="24"/>
               <w:szCs w:val="24"/>
             </w:rPr>
-            <w:t>15</w:t>
+            <w:t>14</w:t>
+          </w:r>
+          <w:r>
+            <w:rPr>
+              <w:rFonts w:ascii="Times New Roman" w:hAnsi="Times New Roman"/>
+              <w:sz w:val="24"/>
+              <w:szCs w:val="24"/>
+            </w:rPr>
+            <w:t>-15</w:t>
           </w:r>
         </w:p>
         <w:p>
@@ -901,6 +909,14 @@
             </w:rPr>
             <w:t>15</w:t>
           </w:r>
+          <w:r>
+            <w:rPr>
+              <w:rFonts w:ascii="Times New Roman" w:hAnsi="Times New Roman"/>
+              <w:sz w:val="24"/>
+              <w:szCs w:val="24"/>
+            </w:rPr>
+            <w:t>-16</w:t>
+          </w:r>
         </w:p>
         <w:p>
           <w:pPr>
@@ -937,7 +953,7 @@
               <w:sz w:val="24"/>
               <w:szCs w:val="24"/>
             </w:rPr>
-            <w:t>16</w:t>
+            <w:t>17</w:t>
           </w:r>
         </w:p>
         <w:p>
@@ -972,7 +988,7 @@
               <w:sz w:val="24"/>
               <w:szCs w:val="24"/>
             </w:rPr>
-            <w:t>16</w:t>
+            <w:t>17</w:t>
           </w:r>
         </w:p>
         <w:p>
@@ -1007,7 +1023,7 @@
               <w:sz w:val="24"/>
               <w:szCs w:val="24"/>
             </w:rPr>
-            <w:t>17</w:t>
+            <w:t>18</w:t>
           </w:r>
         </w:p>
         <w:p>
@@ -1042,7 +1058,7 @@
               <w:sz w:val="24"/>
               <w:szCs w:val="24"/>
             </w:rPr>
-            <w:t>18</w:t>
+            <w:t>19</w:t>
           </w:r>
         </w:p>
         <w:p>
@@ -1091,7 +1107,7 @@
               <w:sz w:val="24"/>
               <w:szCs w:val="24"/>
             </w:rPr>
-            <w:t>19</w:t>
+            <w:t>20</w:t>
           </w:r>
         </w:p>
         <w:p>
@@ -1134,7 +1150,7 @@
               <w:sz w:val="24"/>
               <w:szCs w:val="24"/>
             </w:rPr>
-            <w:t>20</w:t>
+            <w:t>21</w:t>
           </w:r>
         </w:p>
         <w:p>
@@ -1175,7 +1191,7 @@
               <w:sz w:val="24"/>
               <w:szCs w:val="24"/>
             </w:rPr>
-            <w:t>21</w:t>
+            <w:t>22</w:t>
           </w:r>
         </w:p>
         <w:p>
@@ -1224,7 +1240,7 @@
               <w:sz w:val="24"/>
               <w:szCs w:val="24"/>
             </w:rPr>
-            <w:t>22</w:t>
+            <w:t>23</w:t>
           </w:r>
         </w:p>
         <w:p>
@@ -1273,7 +1289,7 @@
               <w:sz w:val="24"/>
               <w:szCs w:val="24"/>
             </w:rPr>
-            <w:t>23</w:t>
+            <w:t>24</w:t>
           </w:r>
         </w:p>
         <w:p>
@@ -1371,7 +1387,7 @@
               <w:sz w:val="24"/>
               <w:szCs w:val="24"/>
             </w:rPr>
-            <w:t>24</w:t>
+            <w:t>25</w:t>
           </w:r>
         </w:p>
         <w:p>
@@ -1460,7 +1476,7 @@
               <w:sz w:val="24"/>
               <w:szCs w:val="24"/>
             </w:rPr>
-            <w:t>25</w:t>
+            <w:t>26</w:t>
           </w:r>
         </w:p>
         <w:p>
@@ -1549,7 +1565,7 @@
               <w:sz w:val="24"/>
               <w:szCs w:val="24"/>
             </w:rPr>
-            <w:t>26</w:t>
+            <w:t>27</w:t>
           </w:r>
         </w:p>
         <w:p>
@@ -1623,7 +1639,7 @@
               <w:sz w:val="24"/>
               <w:szCs w:val="24"/>
             </w:rPr>
-            <w:t>27</w:t>
+            <w:t>28</w:t>
           </w:r>
         </w:p>
         <w:p>
@@ -1712,7 +1728,7 @@
               <w:sz w:val="24"/>
               <w:szCs w:val="24"/>
             </w:rPr>
-            <w:t>28</w:t>
+            <w:t>29</w:t>
           </w:r>
         </w:p>
         <w:p>
@@ -1794,7 +1810,7 @@
               <w:sz w:val="24"/>
               <w:szCs w:val="24"/>
             </w:rPr>
-            <w:t>29</w:t>
+            <w:t>30</w:t>
           </w:r>
         </w:p>
         <w:p>
@@ -1852,7 +1868,7 @@
               <w:sz w:val="24"/>
               <w:szCs w:val="24"/>
             </w:rPr>
-            <w:t xml:space="preserve"> </w:t>
+            <w:t>Use</w:t>
           </w:r>
           <w:r>
             <w:rPr>
@@ -1860,7 +1876,7 @@
               <w:sz w:val="24"/>
               <w:szCs w:val="24"/>
             </w:rPr>
-            <w:t xml:space="preserve">Use Case Package </w:t>
+            <w:t xml:space="preserve"> Case Package </w:t>
           </w:r>
           <w:r>
             <w:rPr>
@@ -1884,7 +1900,7 @@
               <w:sz w:val="24"/>
               <w:szCs w:val="24"/>
             </w:rPr>
-            <w:t>30</w:t>
+            <w:t>31</w:t>
           </w:r>
         </w:p>
         <w:p>
@@ -1901,7 +1917,7 @@
               <w:sz w:val="24"/>
               <w:szCs w:val="24"/>
             </w:rPr>
-            <w:t xml:space="preserve">   4.8</w:t>
+            <w:t xml:space="preserve">   </w:t>
           </w:r>
           <w:r>
             <w:rPr>
@@ -1909,6 +1925,15 @@
               <w:sz w:val="24"/>
               <w:szCs w:val="24"/>
             </w:rPr>
+            <w:tab/>
+            <w:t xml:space="preserve"> 4.7.8</w:t>
+          </w:r>
+          <w:r>
+            <w:rPr>
+              <w:rFonts w:ascii="Times New Roman" w:hAnsi="Times New Roman" w:cs="Times New Roman"/>
+              <w:sz w:val="24"/>
+              <w:szCs w:val="24"/>
+            </w:rPr>
             <w:t xml:space="preserve"> </w:t>
           </w:r>
           <w:r>
@@ -1933,7 +1958,7 @@
               <w:sz w:val="24"/>
               <w:szCs w:val="24"/>
             </w:rPr>
-            <w:t>31</w:t>
+            <w:t>32</w:t>
           </w:r>
         </w:p>
         <w:p>
@@ -1950,7 +1975,7 @@
               <w:sz w:val="24"/>
               <w:szCs w:val="24"/>
             </w:rPr>
-            <w:t xml:space="preserve">   4.9</w:t>
+            <w:t xml:space="preserve">  </w:t>
           </w:r>
           <w:r>
             <w:rPr>
@@ -1958,6 +1983,15 @@
               <w:sz w:val="24"/>
               <w:szCs w:val="24"/>
             </w:rPr>
+            <w:tab/>
+            <w:t xml:space="preserve"> 4.7.9</w:t>
+          </w:r>
+          <w:r>
+            <w:rPr>
+              <w:rFonts w:ascii="Times New Roman" w:hAnsi="Times New Roman" w:cs="Times New Roman"/>
+              <w:sz w:val="24"/>
+              <w:szCs w:val="24"/>
+            </w:rPr>
             <w:t xml:space="preserve"> </w:t>
           </w:r>
           <w:r>
@@ -1982,8 +2016,10 @@
               <w:sz w:val="24"/>
               <w:szCs w:val="24"/>
             </w:rPr>
-            <w:t>32</w:t>
-          </w:r>
+            <w:t>33</w:t>
+          </w:r>
+          <w:bookmarkStart w:id="0" w:name="_GoBack"/>
+          <w:bookmarkEnd w:id="0"/>
         </w:p>
         <w:p>
           <w:pPr>
@@ -2437,7 +2473,7 @@
           <w:szCs w:val="24"/>
         </w:rPr>
       </w:pPr>
-      <w:bookmarkStart w:id="0" w:name="_Toc485277556"/>
+      <w:bookmarkStart w:id="1" w:name="_Toc485277556"/>
       <w:r>
         <w:rPr>
           <w:rFonts w:ascii="Times New Roman" w:hAnsi="Times New Roman" w:cs="Times New Roman"/>
@@ -2448,7 +2484,7 @@
         </w:rPr>
         <w:t>List of Figures, List of Tables, List of Notations</w:t>
       </w:r>
-      <w:bookmarkEnd w:id="0"/>
+      <w:bookmarkEnd w:id="1"/>
       <w:r>
         <w:rPr>
           <w:rFonts w:ascii="Times New Roman" w:hAnsi="Times New Roman" w:cs="Times New Roman"/>
@@ -3331,8 +3367,6 @@
         </w:rPr>
         <w:t>Specific Objective</w:t>
       </w:r>
-      <w:bookmarkStart w:id="1" w:name="_GoBack"/>
-      <w:bookmarkEnd w:id="1"/>
     </w:p>
     <w:p>
       <w:pPr>
@@ -6603,14 +6637,791 @@
         </w:rPr>
         <w:t>B</w:t>
       </w:r>
-      <w:r>
-        <w:rPr>
-          <w:rFonts w:ascii="Times New Roman" w:hAnsi="Times New Roman" w:cs="Times New Roman"/>
-          <w:sz w:val="24"/>
-          <w:szCs w:val="24"/>
-        </w:rPr>
+    </w:p>
+    <w:p>
+      <w:pPr>
+        <w:tabs>
+          <w:tab w:val="left" w:pos="720"/>
+          <w:tab w:val="left" w:pos="1440"/>
+          <w:tab w:val="left" w:pos="2160"/>
+          <w:tab w:val="left" w:pos="2880"/>
+          <w:tab w:val="left" w:pos="3600"/>
+          <w:tab w:val="left" w:pos="4320"/>
+          <w:tab w:val="left" w:pos="5040"/>
+          <w:tab w:val="left" w:pos="5760"/>
+          <w:tab w:val="left" w:pos="6480"/>
+          <w:tab w:val="left" w:pos="7200"/>
+          <w:tab w:val="left" w:pos="7920"/>
+          <w:tab w:val="right" w:pos="8640"/>
+        </w:tabs>
+        <w:spacing w:line="360" w:lineRule="auto"/>
+        <w:jc w:val="both"/>
+        <w:rPr>
+          <w:rFonts w:ascii="Times New Roman" w:hAnsi="Times New Roman" w:cs="Times New Roman"/>
+          <w:sz w:val="24"/>
+          <w:szCs w:val="24"/>
+        </w:rPr>
+      </w:pPr>
+    </w:p>
+    <w:p>
+      <w:pPr>
+        <w:tabs>
+          <w:tab w:val="left" w:pos="720"/>
+          <w:tab w:val="left" w:pos="1440"/>
+          <w:tab w:val="left" w:pos="2160"/>
+          <w:tab w:val="left" w:pos="2880"/>
+          <w:tab w:val="left" w:pos="3600"/>
+          <w:tab w:val="left" w:pos="4320"/>
+          <w:tab w:val="left" w:pos="5040"/>
+          <w:tab w:val="left" w:pos="5760"/>
+          <w:tab w:val="left" w:pos="6480"/>
+          <w:tab w:val="left" w:pos="7200"/>
+          <w:tab w:val="left" w:pos="7920"/>
+          <w:tab w:val="right" w:pos="8640"/>
+        </w:tabs>
+        <w:spacing w:line="360" w:lineRule="auto"/>
+        <w:jc w:val="both"/>
+        <w:rPr>
+          <w:rFonts w:ascii="Times New Roman" w:hAnsi="Times New Roman" w:cs="Times New Roman"/>
+          <w:sz w:val="24"/>
+          <w:szCs w:val="24"/>
+        </w:rPr>
+      </w:pPr>
+    </w:p>
+    <w:p>
+      <w:pPr>
+        <w:tabs>
+          <w:tab w:val="left" w:pos="720"/>
+          <w:tab w:val="left" w:pos="1440"/>
+          <w:tab w:val="left" w:pos="2160"/>
+          <w:tab w:val="left" w:pos="2880"/>
+          <w:tab w:val="left" w:pos="3600"/>
+          <w:tab w:val="left" w:pos="4320"/>
+          <w:tab w:val="left" w:pos="5040"/>
+          <w:tab w:val="left" w:pos="5760"/>
+          <w:tab w:val="left" w:pos="6480"/>
+          <w:tab w:val="left" w:pos="7200"/>
+          <w:tab w:val="left" w:pos="7920"/>
+          <w:tab w:val="right" w:pos="8640"/>
+        </w:tabs>
+        <w:spacing w:line="360" w:lineRule="auto"/>
+        <w:jc w:val="both"/>
+        <w:rPr>
+          <w:rFonts w:ascii="Times New Roman" w:hAnsi="Times New Roman" w:cs="Times New Roman"/>
+          <w:sz w:val="24"/>
+          <w:szCs w:val="24"/>
+        </w:rPr>
+      </w:pPr>
+    </w:p>
+    <w:p>
+      <w:pPr>
+        <w:tabs>
+          <w:tab w:val="left" w:pos="720"/>
+          <w:tab w:val="left" w:pos="1440"/>
+          <w:tab w:val="left" w:pos="2160"/>
+          <w:tab w:val="left" w:pos="2880"/>
+          <w:tab w:val="left" w:pos="3600"/>
+          <w:tab w:val="left" w:pos="4320"/>
+          <w:tab w:val="left" w:pos="5040"/>
+          <w:tab w:val="left" w:pos="5760"/>
+          <w:tab w:val="left" w:pos="6480"/>
+          <w:tab w:val="left" w:pos="7200"/>
+          <w:tab w:val="left" w:pos="7920"/>
+          <w:tab w:val="right" w:pos="8640"/>
+        </w:tabs>
+        <w:spacing w:line="360" w:lineRule="auto"/>
+        <w:jc w:val="both"/>
+        <w:rPr>
+          <w:rFonts w:ascii="Times New Roman" w:hAnsi="Times New Roman" w:cs="Times New Roman"/>
+          <w:b/>
+          <w:sz w:val="24"/>
+          <w:szCs w:val="24"/>
+        </w:rPr>
+      </w:pPr>
+      <w:r>
+        <w:rPr>
+          <w:rFonts w:ascii="Times New Roman" w:hAnsi="Times New Roman" w:cs="Times New Roman"/>
+          <w:sz w:val="24"/>
+          <w:szCs w:val="24"/>
+        </w:rPr>
+        <w:lastRenderedPageBreak/>
         <w:tab/>
       </w:r>
+      <w:r>
+        <w:rPr>
+          <w:rFonts w:ascii="Times New Roman" w:hAnsi="Times New Roman" w:cs="Times New Roman"/>
+          <w:b/>
+          <w:sz w:val="24"/>
+          <w:szCs w:val="24"/>
+        </w:rPr>
+        <w:t>Mobile Phone</w:t>
+      </w:r>
+    </w:p>
+    <w:p>
+      <w:pPr>
+        <w:tabs>
+          <w:tab w:val="left" w:pos="720"/>
+          <w:tab w:val="left" w:pos="1440"/>
+          <w:tab w:val="left" w:pos="2160"/>
+          <w:tab w:val="left" w:pos="2880"/>
+          <w:tab w:val="left" w:pos="3600"/>
+          <w:tab w:val="left" w:pos="4320"/>
+          <w:tab w:val="left" w:pos="5040"/>
+          <w:tab w:val="left" w:pos="5760"/>
+          <w:tab w:val="left" w:pos="6480"/>
+          <w:tab w:val="left" w:pos="7200"/>
+          <w:tab w:val="left" w:pos="7920"/>
+          <w:tab w:val="right" w:pos="8640"/>
+        </w:tabs>
+        <w:spacing w:line="360" w:lineRule="auto"/>
+        <w:jc w:val="both"/>
+        <w:rPr>
+          <w:rFonts w:ascii="Times New Roman" w:hAnsi="Times New Roman" w:cs="Times New Roman"/>
+          <w:sz w:val="24"/>
+          <w:szCs w:val="24"/>
+        </w:rPr>
+      </w:pPr>
+      <w:r>
+        <w:rPr>
+          <w:rFonts w:ascii="Times New Roman" w:hAnsi="Times New Roman" w:cs="Times New Roman"/>
+          <w:b/>
+          <w:sz w:val="24"/>
+          <w:szCs w:val="24"/>
+        </w:rPr>
+        <w:tab/>
+      </w:r>
+      <w:r>
+        <w:rPr>
+          <w:rFonts w:ascii="Times New Roman" w:hAnsi="Times New Roman" w:cs="Times New Roman"/>
+          <w:sz w:val="24"/>
+          <w:szCs w:val="24"/>
+        </w:rPr>
+        <w:t>The Mobile Phone will be used for the Push Notification, the Push N</w:t>
+      </w:r>
+      <w:r>
+        <w:rPr>
+          <w:rFonts w:ascii="Times New Roman" w:hAnsi="Times New Roman" w:cs="Times New Roman"/>
+          <w:sz w:val="24"/>
+          <w:szCs w:val="24"/>
+        </w:rPr>
+        <w:t>otification will notify the Service E</w:t>
+      </w:r>
+      <w:r>
+        <w:rPr>
+          <w:rFonts w:ascii="Times New Roman" w:hAnsi="Times New Roman" w:cs="Times New Roman"/>
+          <w:sz w:val="24"/>
+          <w:szCs w:val="24"/>
+        </w:rPr>
+        <w:t>mployee if there’s a new Service Request that has been assigned to the Service Employee.</w:t>
+      </w:r>
+    </w:p>
+    <w:p>
+      <w:pPr>
+        <w:tabs>
+          <w:tab w:val="left" w:pos="720"/>
+          <w:tab w:val="left" w:pos="1440"/>
+          <w:tab w:val="left" w:pos="2160"/>
+          <w:tab w:val="left" w:pos="2880"/>
+          <w:tab w:val="left" w:pos="3600"/>
+          <w:tab w:val="left" w:pos="4320"/>
+          <w:tab w:val="left" w:pos="5040"/>
+          <w:tab w:val="left" w:pos="5760"/>
+          <w:tab w:val="left" w:pos="6480"/>
+          <w:tab w:val="left" w:pos="7200"/>
+          <w:tab w:val="left" w:pos="7920"/>
+          <w:tab w:val="right" w:pos="8640"/>
+        </w:tabs>
+        <w:spacing w:line="360" w:lineRule="auto"/>
+        <w:jc w:val="both"/>
+        <w:rPr>
+          <w:rFonts w:ascii="Times New Roman" w:hAnsi="Times New Roman" w:cs="Times New Roman"/>
+          <w:sz w:val="24"/>
+          <w:szCs w:val="24"/>
+        </w:rPr>
+      </w:pPr>
+      <w:r>
+        <w:rPr>
+          <w:rFonts w:ascii="Times New Roman" w:hAnsi="Times New Roman" w:cs="Times New Roman"/>
+          <w:sz w:val="24"/>
+          <w:szCs w:val="24"/>
+        </w:rPr>
+        <w:tab/>
+      </w:r>
+      <w:r>
+        <w:rPr>
+          <w:rFonts w:ascii="Times New Roman" w:hAnsi="Times New Roman" w:cs="Times New Roman"/>
+          <w:sz w:val="24"/>
+          <w:szCs w:val="24"/>
+        </w:rPr>
+        <w:tab/>
+      </w:r>
+    </w:p>
+    <w:p>
+      <w:pPr>
+        <w:pStyle w:val="ListParagraph"/>
+        <w:tabs>
+          <w:tab w:val="left" w:pos="720"/>
+          <w:tab w:val="left" w:pos="1440"/>
+          <w:tab w:val="left" w:pos="2160"/>
+          <w:tab w:val="left" w:pos="2880"/>
+          <w:tab w:val="left" w:pos="3600"/>
+          <w:tab w:val="left" w:pos="4320"/>
+          <w:tab w:val="left" w:pos="5040"/>
+          <w:tab w:val="left" w:pos="5760"/>
+          <w:tab w:val="left" w:pos="6480"/>
+          <w:tab w:val="left" w:pos="7200"/>
+          <w:tab w:val="left" w:pos="7920"/>
+          <w:tab w:val="right" w:pos="8640"/>
+        </w:tabs>
+        <w:spacing w:line="360" w:lineRule="auto"/>
+        <w:ind w:left="1080"/>
+        <w:jc w:val="both"/>
+        <w:rPr>
+          <w:rFonts w:ascii="Times New Roman" w:hAnsi="Times New Roman" w:cs="Times New Roman"/>
+          <w:sz w:val="24"/>
+          <w:szCs w:val="24"/>
+        </w:rPr>
+      </w:pPr>
+    </w:p>
+    <w:p>
+      <w:pPr>
+        <w:pStyle w:val="ListParagraph"/>
+        <w:tabs>
+          <w:tab w:val="left" w:pos="720"/>
+          <w:tab w:val="left" w:pos="1440"/>
+          <w:tab w:val="left" w:pos="2160"/>
+          <w:tab w:val="left" w:pos="2880"/>
+          <w:tab w:val="left" w:pos="3600"/>
+          <w:tab w:val="left" w:pos="4320"/>
+          <w:tab w:val="left" w:pos="5040"/>
+          <w:tab w:val="left" w:pos="5760"/>
+          <w:tab w:val="left" w:pos="6480"/>
+          <w:tab w:val="left" w:pos="7200"/>
+          <w:tab w:val="left" w:pos="7920"/>
+          <w:tab w:val="right" w:pos="8640"/>
+        </w:tabs>
+        <w:spacing w:line="360" w:lineRule="auto"/>
+        <w:ind w:left="1080"/>
+        <w:jc w:val="both"/>
+        <w:rPr>
+          <w:rFonts w:ascii="Times New Roman" w:hAnsi="Times New Roman" w:cs="Times New Roman"/>
+          <w:sz w:val="24"/>
+          <w:szCs w:val="24"/>
+        </w:rPr>
+      </w:pPr>
+    </w:p>
+    <w:p>
+      <w:pPr>
+        <w:pStyle w:val="ListParagraph"/>
+        <w:tabs>
+          <w:tab w:val="left" w:pos="720"/>
+          <w:tab w:val="left" w:pos="1440"/>
+          <w:tab w:val="left" w:pos="2160"/>
+          <w:tab w:val="left" w:pos="2880"/>
+          <w:tab w:val="left" w:pos="3600"/>
+          <w:tab w:val="left" w:pos="4320"/>
+          <w:tab w:val="left" w:pos="5040"/>
+          <w:tab w:val="left" w:pos="5760"/>
+          <w:tab w:val="left" w:pos="6480"/>
+          <w:tab w:val="left" w:pos="7200"/>
+          <w:tab w:val="left" w:pos="7920"/>
+          <w:tab w:val="right" w:pos="8640"/>
+        </w:tabs>
+        <w:spacing w:line="360" w:lineRule="auto"/>
+        <w:ind w:left="1080"/>
+        <w:jc w:val="both"/>
+        <w:rPr>
+          <w:rFonts w:ascii="Times New Roman" w:hAnsi="Times New Roman" w:cs="Times New Roman"/>
+          <w:sz w:val="24"/>
+          <w:szCs w:val="24"/>
+        </w:rPr>
+      </w:pPr>
+    </w:p>
+    <w:p>
+      <w:pPr>
+        <w:pStyle w:val="ListParagraph"/>
+        <w:tabs>
+          <w:tab w:val="left" w:pos="720"/>
+          <w:tab w:val="left" w:pos="1440"/>
+          <w:tab w:val="left" w:pos="2160"/>
+          <w:tab w:val="left" w:pos="2880"/>
+          <w:tab w:val="left" w:pos="3600"/>
+          <w:tab w:val="left" w:pos="4320"/>
+          <w:tab w:val="left" w:pos="5040"/>
+          <w:tab w:val="left" w:pos="5760"/>
+          <w:tab w:val="left" w:pos="6480"/>
+          <w:tab w:val="left" w:pos="7200"/>
+          <w:tab w:val="left" w:pos="7920"/>
+          <w:tab w:val="right" w:pos="8640"/>
+        </w:tabs>
+        <w:spacing w:line="360" w:lineRule="auto"/>
+        <w:ind w:left="1080"/>
+        <w:jc w:val="both"/>
+        <w:rPr>
+          <w:rFonts w:ascii="Times New Roman" w:hAnsi="Times New Roman" w:cs="Times New Roman"/>
+          <w:sz w:val="24"/>
+          <w:szCs w:val="24"/>
+        </w:rPr>
+      </w:pPr>
+    </w:p>
+    <w:p>
+      <w:pPr>
+        <w:pStyle w:val="ListParagraph"/>
+        <w:tabs>
+          <w:tab w:val="left" w:pos="720"/>
+          <w:tab w:val="left" w:pos="1440"/>
+          <w:tab w:val="left" w:pos="2160"/>
+          <w:tab w:val="left" w:pos="2880"/>
+          <w:tab w:val="left" w:pos="3600"/>
+          <w:tab w:val="left" w:pos="4320"/>
+          <w:tab w:val="left" w:pos="5040"/>
+          <w:tab w:val="left" w:pos="5760"/>
+          <w:tab w:val="left" w:pos="6480"/>
+          <w:tab w:val="left" w:pos="7200"/>
+          <w:tab w:val="left" w:pos="7920"/>
+          <w:tab w:val="right" w:pos="8640"/>
+        </w:tabs>
+        <w:spacing w:line="360" w:lineRule="auto"/>
+        <w:ind w:left="1080"/>
+        <w:jc w:val="both"/>
+        <w:rPr>
+          <w:rFonts w:ascii="Times New Roman" w:hAnsi="Times New Roman" w:cs="Times New Roman"/>
+          <w:sz w:val="24"/>
+          <w:szCs w:val="24"/>
+        </w:rPr>
+      </w:pPr>
+    </w:p>
+    <w:p>
+      <w:pPr>
+        <w:pStyle w:val="ListParagraph"/>
+        <w:tabs>
+          <w:tab w:val="left" w:pos="720"/>
+          <w:tab w:val="left" w:pos="1440"/>
+          <w:tab w:val="left" w:pos="2160"/>
+          <w:tab w:val="left" w:pos="2880"/>
+          <w:tab w:val="left" w:pos="3600"/>
+          <w:tab w:val="left" w:pos="4320"/>
+          <w:tab w:val="left" w:pos="5040"/>
+          <w:tab w:val="left" w:pos="5760"/>
+          <w:tab w:val="left" w:pos="6480"/>
+          <w:tab w:val="left" w:pos="7200"/>
+          <w:tab w:val="left" w:pos="7920"/>
+          <w:tab w:val="right" w:pos="8640"/>
+        </w:tabs>
+        <w:spacing w:line="360" w:lineRule="auto"/>
+        <w:ind w:left="1080"/>
+        <w:jc w:val="both"/>
+        <w:rPr>
+          <w:rFonts w:ascii="Times New Roman" w:hAnsi="Times New Roman" w:cs="Times New Roman"/>
+          <w:sz w:val="24"/>
+          <w:szCs w:val="24"/>
+        </w:rPr>
+      </w:pPr>
+    </w:p>
+    <w:p>
+      <w:pPr>
+        <w:pStyle w:val="ListParagraph"/>
+        <w:tabs>
+          <w:tab w:val="left" w:pos="720"/>
+          <w:tab w:val="left" w:pos="1440"/>
+          <w:tab w:val="left" w:pos="2160"/>
+          <w:tab w:val="left" w:pos="2880"/>
+          <w:tab w:val="left" w:pos="3600"/>
+          <w:tab w:val="left" w:pos="4320"/>
+          <w:tab w:val="left" w:pos="5040"/>
+          <w:tab w:val="left" w:pos="5760"/>
+          <w:tab w:val="left" w:pos="6480"/>
+          <w:tab w:val="left" w:pos="7200"/>
+          <w:tab w:val="left" w:pos="7920"/>
+          <w:tab w:val="right" w:pos="8640"/>
+        </w:tabs>
+        <w:spacing w:line="360" w:lineRule="auto"/>
+        <w:ind w:left="1080"/>
+        <w:jc w:val="both"/>
+        <w:rPr>
+          <w:rFonts w:ascii="Times New Roman" w:hAnsi="Times New Roman" w:cs="Times New Roman"/>
+          <w:sz w:val="24"/>
+          <w:szCs w:val="24"/>
+        </w:rPr>
+      </w:pPr>
+    </w:p>
+    <w:p>
+      <w:pPr>
+        <w:pStyle w:val="ListParagraph"/>
+        <w:tabs>
+          <w:tab w:val="left" w:pos="720"/>
+          <w:tab w:val="left" w:pos="1440"/>
+          <w:tab w:val="left" w:pos="2160"/>
+          <w:tab w:val="left" w:pos="2880"/>
+          <w:tab w:val="left" w:pos="3600"/>
+          <w:tab w:val="left" w:pos="4320"/>
+          <w:tab w:val="left" w:pos="5040"/>
+          <w:tab w:val="left" w:pos="5760"/>
+          <w:tab w:val="left" w:pos="6480"/>
+          <w:tab w:val="left" w:pos="7200"/>
+          <w:tab w:val="left" w:pos="7920"/>
+          <w:tab w:val="right" w:pos="8640"/>
+        </w:tabs>
+        <w:spacing w:line="360" w:lineRule="auto"/>
+        <w:ind w:left="1080"/>
+        <w:jc w:val="both"/>
+        <w:rPr>
+          <w:rFonts w:ascii="Times New Roman" w:hAnsi="Times New Roman" w:cs="Times New Roman"/>
+          <w:sz w:val="24"/>
+          <w:szCs w:val="24"/>
+        </w:rPr>
+      </w:pPr>
+    </w:p>
+    <w:p>
+      <w:pPr>
+        <w:pStyle w:val="ListParagraph"/>
+        <w:tabs>
+          <w:tab w:val="left" w:pos="720"/>
+          <w:tab w:val="left" w:pos="1440"/>
+          <w:tab w:val="left" w:pos="2160"/>
+          <w:tab w:val="left" w:pos="2880"/>
+          <w:tab w:val="left" w:pos="3600"/>
+          <w:tab w:val="left" w:pos="4320"/>
+          <w:tab w:val="left" w:pos="5040"/>
+          <w:tab w:val="left" w:pos="5760"/>
+          <w:tab w:val="left" w:pos="6480"/>
+          <w:tab w:val="left" w:pos="7200"/>
+          <w:tab w:val="left" w:pos="7920"/>
+          <w:tab w:val="right" w:pos="8640"/>
+        </w:tabs>
+        <w:spacing w:line="360" w:lineRule="auto"/>
+        <w:ind w:left="1080"/>
+        <w:jc w:val="both"/>
+        <w:rPr>
+          <w:rFonts w:ascii="Times New Roman" w:hAnsi="Times New Roman" w:cs="Times New Roman"/>
+          <w:sz w:val="24"/>
+          <w:szCs w:val="24"/>
+        </w:rPr>
+      </w:pPr>
+    </w:p>
+    <w:p>
+      <w:pPr>
+        <w:pStyle w:val="ListParagraph"/>
+        <w:tabs>
+          <w:tab w:val="left" w:pos="720"/>
+          <w:tab w:val="left" w:pos="1440"/>
+          <w:tab w:val="left" w:pos="2160"/>
+          <w:tab w:val="left" w:pos="2880"/>
+          <w:tab w:val="left" w:pos="3600"/>
+          <w:tab w:val="left" w:pos="4320"/>
+          <w:tab w:val="left" w:pos="5040"/>
+          <w:tab w:val="left" w:pos="5760"/>
+          <w:tab w:val="left" w:pos="6480"/>
+          <w:tab w:val="left" w:pos="7200"/>
+          <w:tab w:val="left" w:pos="7920"/>
+          <w:tab w:val="right" w:pos="8640"/>
+        </w:tabs>
+        <w:spacing w:line="360" w:lineRule="auto"/>
+        <w:ind w:left="1080"/>
+        <w:jc w:val="both"/>
+        <w:rPr>
+          <w:rFonts w:ascii="Times New Roman" w:hAnsi="Times New Roman" w:cs="Times New Roman"/>
+          <w:sz w:val="24"/>
+          <w:szCs w:val="24"/>
+        </w:rPr>
+      </w:pPr>
+    </w:p>
+    <w:p>
+      <w:pPr>
+        <w:pStyle w:val="ListParagraph"/>
+        <w:tabs>
+          <w:tab w:val="left" w:pos="720"/>
+          <w:tab w:val="left" w:pos="1440"/>
+          <w:tab w:val="left" w:pos="2160"/>
+          <w:tab w:val="left" w:pos="2880"/>
+          <w:tab w:val="left" w:pos="3600"/>
+          <w:tab w:val="left" w:pos="4320"/>
+          <w:tab w:val="left" w:pos="5040"/>
+          <w:tab w:val="left" w:pos="5760"/>
+          <w:tab w:val="left" w:pos="6480"/>
+          <w:tab w:val="left" w:pos="7200"/>
+          <w:tab w:val="left" w:pos="7920"/>
+          <w:tab w:val="right" w:pos="8640"/>
+        </w:tabs>
+        <w:spacing w:line="360" w:lineRule="auto"/>
+        <w:ind w:left="1080"/>
+        <w:jc w:val="both"/>
+        <w:rPr>
+          <w:rFonts w:ascii="Times New Roman" w:hAnsi="Times New Roman" w:cs="Times New Roman"/>
+          <w:sz w:val="24"/>
+          <w:szCs w:val="24"/>
+        </w:rPr>
+      </w:pPr>
+    </w:p>
+    <w:p>
+      <w:pPr>
+        <w:pStyle w:val="ListParagraph"/>
+        <w:tabs>
+          <w:tab w:val="left" w:pos="720"/>
+          <w:tab w:val="left" w:pos="1440"/>
+          <w:tab w:val="left" w:pos="2160"/>
+          <w:tab w:val="left" w:pos="2880"/>
+          <w:tab w:val="left" w:pos="3600"/>
+          <w:tab w:val="left" w:pos="4320"/>
+          <w:tab w:val="left" w:pos="5040"/>
+          <w:tab w:val="left" w:pos="5760"/>
+          <w:tab w:val="left" w:pos="6480"/>
+          <w:tab w:val="left" w:pos="7200"/>
+          <w:tab w:val="left" w:pos="7920"/>
+          <w:tab w:val="right" w:pos="8640"/>
+        </w:tabs>
+        <w:spacing w:line="360" w:lineRule="auto"/>
+        <w:ind w:left="1080"/>
+        <w:jc w:val="both"/>
+        <w:rPr>
+          <w:rFonts w:ascii="Times New Roman" w:hAnsi="Times New Roman" w:cs="Times New Roman"/>
+          <w:sz w:val="24"/>
+          <w:szCs w:val="24"/>
+        </w:rPr>
+      </w:pPr>
+    </w:p>
+    <w:p>
+      <w:pPr>
+        <w:pStyle w:val="ListParagraph"/>
+        <w:tabs>
+          <w:tab w:val="left" w:pos="720"/>
+          <w:tab w:val="left" w:pos="1440"/>
+          <w:tab w:val="left" w:pos="2160"/>
+          <w:tab w:val="left" w:pos="2880"/>
+          <w:tab w:val="left" w:pos="3600"/>
+          <w:tab w:val="left" w:pos="4320"/>
+          <w:tab w:val="left" w:pos="5040"/>
+          <w:tab w:val="left" w:pos="5760"/>
+          <w:tab w:val="left" w:pos="6480"/>
+          <w:tab w:val="left" w:pos="7200"/>
+          <w:tab w:val="left" w:pos="7920"/>
+          <w:tab w:val="right" w:pos="8640"/>
+        </w:tabs>
+        <w:spacing w:line="360" w:lineRule="auto"/>
+        <w:ind w:left="1080"/>
+        <w:jc w:val="both"/>
+        <w:rPr>
+          <w:rFonts w:ascii="Times New Roman" w:hAnsi="Times New Roman" w:cs="Times New Roman"/>
+          <w:sz w:val="24"/>
+          <w:szCs w:val="24"/>
+        </w:rPr>
+      </w:pPr>
+    </w:p>
+    <w:p>
+      <w:pPr>
+        <w:pStyle w:val="ListParagraph"/>
+        <w:tabs>
+          <w:tab w:val="left" w:pos="720"/>
+          <w:tab w:val="left" w:pos="1440"/>
+          <w:tab w:val="left" w:pos="2160"/>
+          <w:tab w:val="left" w:pos="2880"/>
+          <w:tab w:val="left" w:pos="3600"/>
+          <w:tab w:val="left" w:pos="4320"/>
+          <w:tab w:val="left" w:pos="5040"/>
+          <w:tab w:val="left" w:pos="5760"/>
+          <w:tab w:val="left" w:pos="6480"/>
+          <w:tab w:val="left" w:pos="7200"/>
+          <w:tab w:val="left" w:pos="7920"/>
+          <w:tab w:val="right" w:pos="8640"/>
+        </w:tabs>
+        <w:spacing w:line="360" w:lineRule="auto"/>
+        <w:ind w:left="1080"/>
+        <w:jc w:val="both"/>
+        <w:rPr>
+          <w:rFonts w:ascii="Times New Roman" w:hAnsi="Times New Roman" w:cs="Times New Roman"/>
+          <w:sz w:val="24"/>
+          <w:szCs w:val="24"/>
+        </w:rPr>
+      </w:pPr>
+    </w:p>
+    <w:p>
+      <w:pPr>
+        <w:pStyle w:val="ListParagraph"/>
+        <w:tabs>
+          <w:tab w:val="left" w:pos="720"/>
+          <w:tab w:val="left" w:pos="1440"/>
+          <w:tab w:val="left" w:pos="2160"/>
+          <w:tab w:val="left" w:pos="2880"/>
+          <w:tab w:val="left" w:pos="3600"/>
+          <w:tab w:val="left" w:pos="4320"/>
+          <w:tab w:val="left" w:pos="5040"/>
+          <w:tab w:val="left" w:pos="5760"/>
+          <w:tab w:val="left" w:pos="6480"/>
+          <w:tab w:val="left" w:pos="7200"/>
+          <w:tab w:val="left" w:pos="7920"/>
+          <w:tab w:val="right" w:pos="8640"/>
+        </w:tabs>
+        <w:spacing w:line="360" w:lineRule="auto"/>
+        <w:ind w:left="1080"/>
+        <w:jc w:val="both"/>
+        <w:rPr>
+          <w:rFonts w:ascii="Times New Roman" w:hAnsi="Times New Roman" w:cs="Times New Roman"/>
+          <w:sz w:val="24"/>
+          <w:szCs w:val="24"/>
+        </w:rPr>
+      </w:pPr>
+    </w:p>
+    <w:p>
+      <w:pPr>
+        <w:pStyle w:val="ListParagraph"/>
+        <w:tabs>
+          <w:tab w:val="left" w:pos="720"/>
+          <w:tab w:val="left" w:pos="1440"/>
+          <w:tab w:val="left" w:pos="2160"/>
+          <w:tab w:val="left" w:pos="2880"/>
+          <w:tab w:val="left" w:pos="3600"/>
+          <w:tab w:val="left" w:pos="4320"/>
+          <w:tab w:val="left" w:pos="5040"/>
+          <w:tab w:val="left" w:pos="5760"/>
+          <w:tab w:val="left" w:pos="6480"/>
+          <w:tab w:val="left" w:pos="7200"/>
+          <w:tab w:val="left" w:pos="7920"/>
+          <w:tab w:val="right" w:pos="8640"/>
+        </w:tabs>
+        <w:spacing w:line="360" w:lineRule="auto"/>
+        <w:ind w:left="1080"/>
+        <w:jc w:val="both"/>
+        <w:rPr>
+          <w:rFonts w:ascii="Times New Roman" w:hAnsi="Times New Roman" w:cs="Times New Roman"/>
+          <w:sz w:val="24"/>
+          <w:szCs w:val="24"/>
+        </w:rPr>
+      </w:pPr>
+    </w:p>
+    <w:p>
+      <w:pPr>
+        <w:pStyle w:val="ListParagraph"/>
+        <w:tabs>
+          <w:tab w:val="left" w:pos="720"/>
+          <w:tab w:val="left" w:pos="1440"/>
+          <w:tab w:val="left" w:pos="2160"/>
+          <w:tab w:val="left" w:pos="2880"/>
+          <w:tab w:val="left" w:pos="3600"/>
+          <w:tab w:val="left" w:pos="4320"/>
+          <w:tab w:val="left" w:pos="5040"/>
+          <w:tab w:val="left" w:pos="5760"/>
+          <w:tab w:val="left" w:pos="6480"/>
+          <w:tab w:val="left" w:pos="7200"/>
+          <w:tab w:val="left" w:pos="7920"/>
+          <w:tab w:val="right" w:pos="8640"/>
+        </w:tabs>
+        <w:spacing w:line="360" w:lineRule="auto"/>
+        <w:ind w:left="1080"/>
+        <w:jc w:val="both"/>
+        <w:rPr>
+          <w:rFonts w:ascii="Times New Roman" w:hAnsi="Times New Roman" w:cs="Times New Roman"/>
+          <w:sz w:val="24"/>
+          <w:szCs w:val="24"/>
+        </w:rPr>
+      </w:pPr>
+    </w:p>
+    <w:p>
+      <w:pPr>
+        <w:pStyle w:val="ListParagraph"/>
+        <w:tabs>
+          <w:tab w:val="left" w:pos="720"/>
+          <w:tab w:val="left" w:pos="1440"/>
+          <w:tab w:val="left" w:pos="2160"/>
+          <w:tab w:val="left" w:pos="2880"/>
+          <w:tab w:val="left" w:pos="3600"/>
+          <w:tab w:val="left" w:pos="4320"/>
+          <w:tab w:val="left" w:pos="5040"/>
+          <w:tab w:val="left" w:pos="5760"/>
+          <w:tab w:val="left" w:pos="6480"/>
+          <w:tab w:val="left" w:pos="7200"/>
+          <w:tab w:val="left" w:pos="7920"/>
+          <w:tab w:val="right" w:pos="8640"/>
+        </w:tabs>
+        <w:spacing w:line="360" w:lineRule="auto"/>
+        <w:ind w:left="1080"/>
+        <w:jc w:val="both"/>
+        <w:rPr>
+          <w:rFonts w:ascii="Times New Roman" w:hAnsi="Times New Roman" w:cs="Times New Roman"/>
+          <w:sz w:val="24"/>
+          <w:szCs w:val="24"/>
+        </w:rPr>
+      </w:pPr>
+    </w:p>
+    <w:p>
+      <w:pPr>
+        <w:pStyle w:val="ListParagraph"/>
+        <w:tabs>
+          <w:tab w:val="left" w:pos="720"/>
+          <w:tab w:val="left" w:pos="1440"/>
+          <w:tab w:val="left" w:pos="2160"/>
+          <w:tab w:val="left" w:pos="2880"/>
+          <w:tab w:val="left" w:pos="3600"/>
+          <w:tab w:val="left" w:pos="4320"/>
+          <w:tab w:val="left" w:pos="5040"/>
+          <w:tab w:val="left" w:pos="5760"/>
+          <w:tab w:val="left" w:pos="6480"/>
+          <w:tab w:val="left" w:pos="7200"/>
+          <w:tab w:val="left" w:pos="7920"/>
+          <w:tab w:val="right" w:pos="8640"/>
+        </w:tabs>
+        <w:spacing w:line="360" w:lineRule="auto"/>
+        <w:ind w:left="1080"/>
+        <w:jc w:val="both"/>
+        <w:rPr>
+          <w:rFonts w:ascii="Times New Roman" w:hAnsi="Times New Roman" w:cs="Times New Roman"/>
+          <w:sz w:val="24"/>
+          <w:szCs w:val="24"/>
+        </w:rPr>
+      </w:pPr>
+    </w:p>
+    <w:p>
+      <w:pPr>
+        <w:pStyle w:val="ListParagraph"/>
+        <w:tabs>
+          <w:tab w:val="left" w:pos="720"/>
+          <w:tab w:val="left" w:pos="1440"/>
+          <w:tab w:val="left" w:pos="2160"/>
+          <w:tab w:val="left" w:pos="2880"/>
+          <w:tab w:val="left" w:pos="3600"/>
+          <w:tab w:val="left" w:pos="4320"/>
+          <w:tab w:val="left" w:pos="5040"/>
+          <w:tab w:val="left" w:pos="5760"/>
+          <w:tab w:val="left" w:pos="6480"/>
+          <w:tab w:val="left" w:pos="7200"/>
+          <w:tab w:val="left" w:pos="7920"/>
+          <w:tab w:val="right" w:pos="8640"/>
+        </w:tabs>
+        <w:spacing w:line="360" w:lineRule="auto"/>
+        <w:ind w:left="1080"/>
+        <w:jc w:val="both"/>
+        <w:rPr>
+          <w:rFonts w:ascii="Times New Roman" w:hAnsi="Times New Roman" w:cs="Times New Roman"/>
+          <w:sz w:val="24"/>
+          <w:szCs w:val="24"/>
+        </w:rPr>
+      </w:pPr>
+    </w:p>
+    <w:p>
+      <w:pPr>
+        <w:pStyle w:val="ListParagraph"/>
+        <w:tabs>
+          <w:tab w:val="left" w:pos="720"/>
+          <w:tab w:val="left" w:pos="1440"/>
+          <w:tab w:val="left" w:pos="2160"/>
+          <w:tab w:val="left" w:pos="2880"/>
+          <w:tab w:val="left" w:pos="3600"/>
+          <w:tab w:val="left" w:pos="4320"/>
+          <w:tab w:val="left" w:pos="5040"/>
+          <w:tab w:val="left" w:pos="5760"/>
+          <w:tab w:val="left" w:pos="6480"/>
+          <w:tab w:val="left" w:pos="7200"/>
+          <w:tab w:val="left" w:pos="7920"/>
+          <w:tab w:val="right" w:pos="8640"/>
+        </w:tabs>
+        <w:spacing w:line="360" w:lineRule="auto"/>
+        <w:ind w:left="1080"/>
+        <w:jc w:val="both"/>
+        <w:rPr>
+          <w:rFonts w:ascii="Times New Roman" w:hAnsi="Times New Roman" w:cs="Times New Roman"/>
+          <w:sz w:val="24"/>
+          <w:szCs w:val="24"/>
+        </w:rPr>
+      </w:pPr>
     </w:p>
     <w:p>
       <w:pPr>
@@ -15325,7 +16136,7 @@
 </file>
 
 <file path=customXml/itemProps1.xml><?xml version="1.0" encoding="utf-8"?>
-<ds:datastoreItem xmlns:ds="http://schemas.openxmlformats.org/officeDocument/2006/customXml" ds:itemID="{AAE0F767-FAA9-4996-8E35-B790F064D3BA}">
+<ds:datastoreItem xmlns:ds="http://schemas.openxmlformats.org/officeDocument/2006/customXml" ds:itemID="{DC2DCC72-72D5-488F-BE21-06BF1B488563}">
   <ds:schemaRefs>
     <ds:schemaRef ds:uri="http://schemas.openxmlformats.org/officeDocument/2006/bibliography"/>
   </ds:schemaRefs>

</xml_diff>